<commit_message>
Work thesis were updated
</commit_message>
<xml_diff>
--- a/Работа/Тезисы работы.docx
+++ b/Работа/Тезисы работы.docx
@@ -1,196 +1,587 @@
 
 <file path=word/document.xml><?xml version="1.0" encoding="utf-8"?>
-<w:document xmlns:wpc="http://schemas.microsoft.com/office/word/2010/wordprocessingCanvas" xmlns:cx="http://schemas.microsoft.com/office/drawing/2014/chartex" xmlns:cx1="http://schemas.microsoft.com/office/drawing/2015/9/8/chartex" xmlns:mc="http://schemas.openxmlformats.org/markup-compatibility/2006" xmlns:o="urn:schemas-microsoft-com:office:office" xmlns:r="http://schemas.openxmlformats.org/officeDocument/2006/relationships" xmlns:m="http://schemas.openxmlformats.org/officeDocument/2006/math" xmlns:v="urn:schemas-microsoft-com:vml" xmlns:wp14="http://schemas.microsoft.com/office/word/2010/wordprocessingDrawing" xmlns:wp="http://schemas.openxmlformats.org/drawingml/2006/wordprocessingDrawing" xmlns:w10="urn:schemas-microsoft-com:office:word" xmlns:w="http://schemas.openxmlformats.org/wordprocessingml/2006/main" xmlns:w14="http://schemas.microsoft.com/office/word/2010/wordml" xmlns:w15="http://schemas.microsoft.com/office/word/2012/wordml" xmlns:w16se="http://schemas.microsoft.com/office/word/2015/wordml/symex" xmlns:wpg="http://schemas.microsoft.com/office/word/2010/wordprocessingGroup" xmlns:wpi="http://schemas.microsoft.com/office/word/2010/wordprocessingInk" xmlns:wne="http://schemas.microsoft.com/office/word/2006/wordml" xmlns:wps="http://schemas.microsoft.com/office/word/2010/wordprocessingShape" mc:Ignorable="w14 w15 w16se wp14">
+<w:document xmlns:wpc="http://schemas.microsoft.com/office/word/2010/wordprocessingCanvas" xmlns:mc="http://schemas.openxmlformats.org/markup-compatibility/2006" xmlns:o="urn:schemas-microsoft-com:office:office" xmlns:r="http://schemas.openxmlformats.org/officeDocument/2006/relationships" xmlns:m="http://schemas.openxmlformats.org/officeDocument/2006/math" xmlns:v="urn:schemas-microsoft-com:vml" xmlns:wp14="http://schemas.microsoft.com/office/word/2010/wordprocessingDrawing" xmlns:wp="http://schemas.openxmlformats.org/drawingml/2006/wordprocessingDrawing" xmlns:w10="urn:schemas-microsoft-com:office:word" xmlns:w="http://schemas.openxmlformats.org/wordprocessingml/2006/main" xmlns:w14="http://schemas.microsoft.com/office/word/2010/wordml" xmlns:w15="http://schemas.microsoft.com/office/word/2012/wordml" xmlns:wpg="http://schemas.microsoft.com/office/word/2010/wordprocessingGroup" xmlns:wpi="http://schemas.microsoft.com/office/word/2010/wordprocessingInk" xmlns:wne="http://schemas.microsoft.com/office/word/2006/wordml" xmlns:wps="http://schemas.microsoft.com/office/word/2010/wordprocessingShape" mc:Ignorable="w14 w15 wp14">
   <w:body>
     <w:p>
       <w:pPr>
         <w:pStyle w:val="a3"/>
       </w:pPr>
-      <w:bookmarkStart w:id="0" w:name="_GoBack"/>
+      <w:r>
+        <w:t xml:space="preserve">Создание модели </w:t>
+      </w:r>
+    </w:p>
+    <w:p>
+      <w:pPr>
+        <w:pStyle w:val="a3"/>
+      </w:pPr>
+      <w:r>
+        <w:t>манипулятора-</w:t>
+      </w:r>
+      <w:proofErr w:type="spellStart"/>
+      <w:r>
+        <w:t>сурдопереводчика</w:t>
+      </w:r>
+      <w:proofErr w:type="spellEnd"/>
+    </w:p>
+    <w:p>
+      <w:pPr>
+        <w:pStyle w:val="1"/>
+        <w:rPr>
+          <w:lang w:eastAsia="en-US"/>
+        </w:rPr>
+      </w:pPr>
+      <w:r>
+        <w:rPr>
+          <w:lang w:eastAsia="en-US"/>
+        </w:rPr>
+        <w:t>Тезисы работы</w:t>
+      </w:r>
+    </w:p>
+    <w:p>
+      <w:pPr>
+        <w:rPr>
+          <w:shd w:val="clear" w:color="auto" w:fill="FFFFFF"/>
+        </w:rPr>
+      </w:pPr>
+      <w:r>
+        <w:rPr>
+          <w:shd w:val="clear" w:color="auto" w:fill="FFFFFF"/>
+        </w:rPr>
+        <w:t>Работа выполнена учениками 10 м</w:t>
+      </w:r>
+      <w:r>
+        <w:rPr>
+          <w:shd w:val="clear" w:color="auto" w:fill="FFFFFF"/>
+          <w:vertAlign w:val="superscript"/>
+        </w:rPr>
+        <w:t xml:space="preserve">1 </w:t>
+      </w:r>
+      <w:r>
+        <w:rPr>
+          <w:shd w:val="clear" w:color="auto" w:fill="FFFFFF"/>
+        </w:rPr>
+        <w:t xml:space="preserve">класса МАОУ «Лицей №97 г. Челябинска» Калинином Даниилом Евгеньевичем и </w:t>
+      </w:r>
+      <w:proofErr w:type="spellStart"/>
+      <w:r>
+        <w:rPr>
+          <w:shd w:val="clear" w:color="auto" w:fill="FFFFFF"/>
+        </w:rPr>
+        <w:t>Радькиным</w:t>
+      </w:r>
+      <w:proofErr w:type="spellEnd"/>
+      <w:r>
+        <w:rPr>
+          <w:shd w:val="clear" w:color="auto" w:fill="FFFFFF"/>
+        </w:rPr>
+        <w:t xml:space="preserve"> Кириллом Алексеевичем под руководством </w:t>
+      </w:r>
+      <w:proofErr w:type="spellStart"/>
+      <w:r>
+        <w:rPr>
+          <w:shd w:val="clear" w:color="auto" w:fill="FFFFFF"/>
+        </w:rPr>
+        <w:t>Саканова</w:t>
+      </w:r>
+      <w:proofErr w:type="spellEnd"/>
+      <w:r>
+        <w:rPr>
+          <w:shd w:val="clear" w:color="auto" w:fill="FFFFFF"/>
+        </w:rPr>
+        <w:t xml:space="preserve"> Дамира Муратовича – педагога дополнительного образования МАОУ «Лицей №97 г. Челябинска».</w:t>
+      </w:r>
+    </w:p>
+    <w:p>
+      <w:pPr>
+        <w:rPr>
+          <w:shd w:val="clear" w:color="auto" w:fill="FFFFFF"/>
+        </w:rPr>
+      </w:pPr>
+      <w:r>
+        <w:rPr>
+          <w:shd w:val="clear" w:color="auto" w:fill="FFFFFF"/>
+        </w:rPr>
+        <w:t xml:space="preserve">Целью </w:t>
+      </w:r>
+      <w:r>
+        <w:t>работы является создание м</w:t>
+      </w:r>
+      <w:r>
+        <w:rPr>
+          <w:shd w:val="clear" w:color="auto" w:fill="FFFFFF"/>
+        </w:rPr>
+        <w:t xml:space="preserve">еханической роботизированной модели человеческой руки, выполняющей функцию перевода естественного языка (мы остановились только на русском языке) на невербальный язык – язык жестов, а также написание мобильного приложения, позволяющего управлять моделью и сопутствующего программного обеспечения на самой модели. </w:t>
+      </w:r>
+    </w:p>
+    <w:p>
+      <w:pPr>
+        <w:rPr>
+          <w:shd w:val="clear" w:color="auto" w:fill="FFFFFF"/>
+        </w:rPr>
+      </w:pPr>
+      <w:r>
+        <w:rPr>
+          <w:shd w:val="clear" w:color="auto" w:fill="FFFFFF"/>
+        </w:rPr>
+        <w:t xml:space="preserve">Работа представляет технический интерес, поскольку, нами не было найдено русскоязычных аналогов данного проекта. </w:t>
+      </w:r>
+    </w:p>
+    <w:p>
+      <w:pPr>
+        <w:rPr>
+          <w:shd w:val="clear" w:color="auto" w:fill="FFFFFF"/>
+        </w:rPr>
+      </w:pPr>
+      <w:r>
+        <w:rPr>
+          <w:shd w:val="clear" w:color="auto" w:fill="FFFFFF"/>
+        </w:rPr>
+        <w:t xml:space="preserve">В результате выполнения работы мы достигли поставленной цели, собрав и настроив рабочий прототип механической модели человеческой руки. </w:t>
+      </w:r>
+    </w:p>
+    <w:p>
+      <w:pPr>
+        <w:rPr>
+          <w:shd w:val="clear" w:color="auto" w:fill="FFFFFF"/>
+        </w:rPr>
+      </w:pPr>
+      <w:r>
+        <w:rPr>
+          <w:shd w:val="clear" w:color="auto" w:fill="FFFFFF"/>
+        </w:rPr>
+        <w:t>В ходе работы мы прибегали к анализу данных о количестве людей с ограниченными возможностями, анализу и подробному изучению различных невербальных способов общения, анализу документации электроники, а именно микроконтроллеров и сервоприводов, для выбора оптимального по производительности, кроме того, нами были изучены и проанализированы различные чертежи из свободных источников. Теоретическая информация, необходимая для написания части программного кода, а также некоторые чертежи для печати макета выбирались из свободных источников, а именно из интернета, подробнее информационные ресурс</w:t>
+      </w:r>
+      <w:r>
+        <w:rPr>
+          <w:shd w:val="clear" w:color="auto" w:fill="FFFFFF"/>
+        </w:rPr>
+        <w:t>ы рассмотрены в первой главе, список использованной литературы прилагается ниже.</w:t>
+      </w:r>
+    </w:p>
+    <w:p>
+      <w:pPr>
+        <w:rPr>
+          <w:shd w:val="clear" w:color="auto" w:fill="FFFFFF"/>
+        </w:rPr>
+      </w:pPr>
+      <w:r>
+        <w:rPr>
+          <w:shd w:val="clear" w:color="auto" w:fill="FFFFFF"/>
+        </w:rPr>
+        <w:br w:type="page"/>
+      </w:r>
+    </w:p>
+    <w:p>
+      <w:pPr>
+        <w:pStyle w:val="1"/>
+      </w:pPr>
+      <w:bookmarkStart w:id="0" w:name="_Toc535950897"/>
+      <w:r>
+        <w:lastRenderedPageBreak/>
+        <w:t>Сп</w:t>
+      </w:r>
+      <w:bookmarkStart w:id="1" w:name="_GoBack"/>
+      <w:bookmarkEnd w:id="1"/>
+      <w:r>
+        <w:t>исок литературы</w:t>
+      </w:r>
       <w:bookmarkEnd w:id="0"/>
-      <w:r>
-        <w:t xml:space="preserve">Создание модели </w:t>
-      </w:r>
-    </w:p>
-    <w:p>
-      <w:pPr>
-        <w:pStyle w:val="a3"/>
-      </w:pPr>
-      <w:r>
-        <w:t>манипулятора-</w:t>
-      </w:r>
+    </w:p>
+    <w:p>
+      <w:pPr>
+        <w:pStyle w:val="a7"/>
+        <w:numPr>
+          <w:ilvl w:val="0"/>
+          <w:numId w:val="1"/>
+        </w:numPr>
+        <w:jc w:val="left"/>
+      </w:pPr>
+      <w:r>
+        <w:rPr>
+          <w:lang w:val="en-US"/>
+        </w:rPr>
+        <w:t>Arduino</w:t>
+      </w:r>
+      <w:r>
+        <w:t xml:space="preserve"> </w:t>
+      </w:r>
+      <w:r>
+        <w:rPr>
+          <w:lang w:val="en-US"/>
+        </w:rPr>
+        <w:t>Russia</w:t>
+      </w:r>
+      <w:r>
+        <w:t xml:space="preserve">, [Электронный ресурс]// </w:t>
+      </w:r>
+      <w:r>
+        <w:br/>
+      </w:r>
+      <w:hyperlink r:id="rId5" w:history="1">
+        <w:r>
+          <w:rPr>
+            <w:rStyle w:val="a6"/>
+          </w:rPr>
+          <w:t>http://arduino.ru</w:t>
+        </w:r>
+      </w:hyperlink>
+    </w:p>
+    <w:p>
+      <w:pPr>
+        <w:pStyle w:val="a7"/>
+        <w:numPr>
+          <w:ilvl w:val="0"/>
+          <w:numId w:val="1"/>
+        </w:numPr>
+        <w:jc w:val="left"/>
+      </w:pPr>
+      <w:r>
+        <w:rPr>
+          <w:lang w:val="en-US"/>
+        </w:rPr>
+        <w:t>Arduino</w:t>
+      </w:r>
+      <w:r>
+        <w:t>, [Электронный ресурс]//</w:t>
+      </w:r>
+      <w:r>
+        <w:br/>
+      </w:r>
+      <w:hyperlink r:id="rId6" w:history="1">
+        <w:r>
+          <w:rPr>
+            <w:rStyle w:val="a6"/>
+            <w:lang w:val="en-US"/>
+          </w:rPr>
+          <w:t>https</w:t>
+        </w:r>
+        <w:r>
+          <w:rPr>
+            <w:rStyle w:val="a6"/>
+          </w:rPr>
+          <w:t>://</w:t>
+        </w:r>
+        <w:r>
+          <w:rPr>
+            <w:rStyle w:val="a6"/>
+            <w:lang w:val="en-US"/>
+          </w:rPr>
+          <w:t>www</w:t>
+        </w:r>
+        <w:r>
+          <w:rPr>
+            <w:rStyle w:val="a6"/>
+          </w:rPr>
+          <w:t>.</w:t>
+        </w:r>
+        <w:proofErr w:type="spellStart"/>
+        <w:r>
+          <w:rPr>
+            <w:rStyle w:val="a6"/>
+            <w:lang w:val="en-US"/>
+          </w:rPr>
+          <w:t>arduino</w:t>
+        </w:r>
+        <w:proofErr w:type="spellEnd"/>
+        <w:r>
+          <w:rPr>
+            <w:rStyle w:val="a6"/>
+          </w:rPr>
+          <w:t>.</w:t>
+        </w:r>
+        <w:r>
+          <w:rPr>
+            <w:rStyle w:val="a6"/>
+            <w:lang w:val="en-US"/>
+          </w:rPr>
+          <w:t>cc</w:t>
+        </w:r>
+      </w:hyperlink>
+    </w:p>
+    <w:p>
+      <w:pPr>
+        <w:pStyle w:val="a7"/>
+        <w:numPr>
+          <w:ilvl w:val="0"/>
+          <w:numId w:val="1"/>
+        </w:numPr>
+        <w:tabs>
+          <w:tab w:val="left" w:pos="2970"/>
+        </w:tabs>
+        <w:jc w:val="left"/>
+      </w:pPr>
       <w:proofErr w:type="spellStart"/>
       <w:r>
-        <w:t>сурдопереводчика</w:t>
+        <w:rPr>
+          <w:lang w:val="en-US"/>
+        </w:rPr>
+        <w:t>Cxem</w:t>
       </w:r>
       <w:proofErr w:type="spellEnd"/>
-    </w:p>
-    <w:p>
-      <w:pPr>
-        <w:pStyle w:val="1"/>
-        <w:rPr>
-          <w:lang w:eastAsia="en-US"/>
-        </w:rPr>
-      </w:pPr>
-      <w:r>
-        <w:rPr>
-          <w:lang w:eastAsia="en-US"/>
-        </w:rPr>
-        <w:t>Тезисы работы</w:t>
-      </w:r>
-    </w:p>
-    <w:p>
-      <w:pPr>
-        <w:rPr>
-          <w:shd w:val="clear" w:color="auto" w:fill="FFFFFF"/>
-        </w:rPr>
-      </w:pPr>
-      <w:r>
-        <w:rPr>
-          <w:shd w:val="clear" w:color="auto" w:fill="FFFFFF"/>
-        </w:rPr>
-        <w:t>Работа выполнена учениками 10 м</w:t>
-      </w:r>
-      <w:r>
-        <w:rPr>
-          <w:shd w:val="clear" w:color="auto" w:fill="FFFFFF"/>
-          <w:vertAlign w:val="superscript"/>
-        </w:rPr>
-        <w:t xml:space="preserve">1 </w:t>
-      </w:r>
-      <w:r>
-        <w:rPr>
-          <w:shd w:val="clear" w:color="auto" w:fill="FFFFFF"/>
-        </w:rPr>
-        <w:t xml:space="preserve">класса МАОУ «Лицей №97 г. Челябинска» Калинином Даниилом Евгеньевичем и </w:t>
-      </w:r>
+      <w:r>
+        <w:t>.</w:t>
+      </w:r>
+      <w:r>
+        <w:rPr>
+          <w:lang w:val="en-US"/>
+        </w:rPr>
+        <w:t>net</w:t>
+      </w:r>
+      <w:r>
+        <w:t>, [Электронный ресурс]//</w:t>
+      </w:r>
+      <w:r>
+        <w:br/>
+      </w:r>
+      <w:hyperlink r:id="rId7" w:history="1">
+        <w:r>
+          <w:rPr>
+            <w:rStyle w:val="a6"/>
+          </w:rPr>
+          <w:t>http://cxem.net/master/45.php</w:t>
+        </w:r>
+      </w:hyperlink>
+    </w:p>
+    <w:p>
+      <w:pPr>
+        <w:pStyle w:val="a7"/>
+        <w:numPr>
+          <w:ilvl w:val="0"/>
+          <w:numId w:val="1"/>
+        </w:numPr>
+        <w:jc w:val="left"/>
+      </w:pPr>
+      <w:r>
+        <w:rPr>
+          <w:lang w:val="en-US"/>
+        </w:rPr>
+        <w:t>Google</w:t>
+      </w:r>
+      <w:r>
+        <w:t xml:space="preserve"> </w:t>
+      </w:r>
+      <w:r>
+        <w:t>академия, [Электронный ресурс]//</w:t>
+      </w:r>
+      <w:r>
+        <w:br/>
+        <w:t xml:space="preserve"> </w:t>
+      </w:r>
+      <w:hyperlink r:id="rId8" w:history="1">
+        <w:r>
+          <w:rPr>
+            <w:rStyle w:val="a6"/>
+          </w:rPr>
+          <w:t>https://scholar.google.ru</w:t>
+        </w:r>
+      </w:hyperlink>
+      <w:r>
+        <w:t>.</w:t>
+      </w:r>
+    </w:p>
+    <w:p>
+      <w:pPr>
+        <w:pStyle w:val="a7"/>
+        <w:numPr>
+          <w:ilvl w:val="0"/>
+          <w:numId w:val="1"/>
+        </w:numPr>
+        <w:tabs>
+          <w:tab w:val="left" w:pos="2970"/>
+        </w:tabs>
+        <w:jc w:val="left"/>
+      </w:pPr>
       <w:proofErr w:type="spellStart"/>
       <w:r>
         <w:rPr>
-          <w:shd w:val="clear" w:color="auto" w:fill="FFFFFF"/>
-        </w:rPr>
-        <w:t>Радькиным</w:t>
+          <w:lang w:val="en-US"/>
+        </w:rPr>
+        <w:t>Mypractic</w:t>
       </w:r>
       <w:proofErr w:type="spellEnd"/>
       <w:r>
-        <w:rPr>
-          <w:shd w:val="clear" w:color="auto" w:fill="FFFFFF"/>
-        </w:rPr>
-        <w:t xml:space="preserve"> Кириллом Алексеевичем под руководством </w:t>
-      </w:r>
+        <w:t xml:space="preserve">, [Электронный ресурс]// </w:t>
+      </w:r>
+      <w:r>
+        <w:br/>
+      </w:r>
+      <w:hyperlink r:id="rId9" w:history="1">
+        <w:r>
+          <w:rPr>
+            <w:rStyle w:val="a6"/>
+          </w:rPr>
+          <w:t>http://mypractic.ru/urok-23-podklyuchenie-zhk-lcd-indikatorov-k-arduino-biblioteka-liquidcrystal.html</w:t>
+        </w:r>
+      </w:hyperlink>
+    </w:p>
+    <w:p>
+      <w:pPr>
+        <w:pStyle w:val="a7"/>
+        <w:numPr>
+          <w:ilvl w:val="0"/>
+          <w:numId w:val="1"/>
+        </w:numPr>
+        <w:jc w:val="left"/>
+      </w:pPr>
       <w:proofErr w:type="spellStart"/>
       <w:r>
-        <w:rPr>
-          <w:shd w:val="clear" w:color="auto" w:fill="FFFFFF"/>
-        </w:rPr>
-        <w:t>Саканова</w:t>
+        <w:t>Амперка</w:t>
       </w:r>
       <w:proofErr w:type="spellEnd"/>
       <w:r>
-        <w:rPr>
-          <w:shd w:val="clear" w:color="auto" w:fill="FFFFFF"/>
-        </w:rPr>
-        <w:t xml:space="preserve"> Дамира Муратовича – педагога дополнительного образования </w:t>
-      </w:r>
-      <w:r>
-        <w:rPr>
-          <w:shd w:val="clear" w:color="auto" w:fill="FFFFFF"/>
-        </w:rPr>
-        <w:t>МАОУ «Лицей №97 г. Челябинска»</w:t>
-      </w:r>
-      <w:r>
-        <w:rPr>
-          <w:shd w:val="clear" w:color="auto" w:fill="FFFFFF"/>
-        </w:rPr>
+        <w:t>, [Электронный ресурс]//</w:t>
+      </w:r>
+      <w:r>
+        <w:br/>
+        <w:t xml:space="preserve"> </w:t>
+      </w:r>
+      <w:hyperlink r:id="rId10" w:history="1">
+        <w:r>
+          <w:rPr>
+            <w:rStyle w:val="a6"/>
+          </w:rPr>
+          <w:t>http://amperka.ru</w:t>
+        </w:r>
+      </w:hyperlink>
+    </w:p>
+    <w:p>
+      <w:pPr>
+        <w:pStyle w:val="a7"/>
+        <w:numPr>
+          <w:ilvl w:val="0"/>
+          <w:numId w:val="1"/>
+        </w:numPr>
+        <w:jc w:val="left"/>
+      </w:pPr>
+      <w:r>
+        <w:t xml:space="preserve">Аппаратная платформа </w:t>
+      </w:r>
+      <w:r>
+        <w:rPr>
+          <w:lang w:val="en-US"/>
+        </w:rPr>
+        <w:t>Arduino</w:t>
+      </w:r>
+      <w:r>
+        <w:t>, [Электронный ресурс]//</w:t>
+      </w:r>
+      <w:r>
+        <w:br/>
+      </w:r>
+      <w:hyperlink r:id="rId11" w:history="1">
+        <w:r>
+          <w:rPr>
+            <w:rStyle w:val="a6"/>
+          </w:rPr>
+          <w:t>http://arduino.ru</w:t>
+        </w:r>
+      </w:hyperlink>
+    </w:p>
+    <w:p>
+      <w:pPr>
+        <w:pStyle w:val="a7"/>
+        <w:numPr>
+          <w:ilvl w:val="0"/>
+          <w:numId w:val="1"/>
+        </w:numPr>
+        <w:jc w:val="left"/>
+      </w:pPr>
+      <w:r>
+        <w:t>База данных рефератов и цитирования «</w:t>
+      </w:r>
+      <w:r>
+        <w:rPr>
+          <w:lang w:val="en-US"/>
+        </w:rPr>
+        <w:t>Scopus</w:t>
+      </w:r>
+      <w:r>
+        <w:t>», [Электронный ресурс]//</w:t>
+      </w:r>
+      <w:r>
+        <w:br/>
+      </w:r>
+      <w:hyperlink r:id="rId12" w:history="1">
+        <w:r>
+          <w:rPr>
+            <w:rStyle w:val="a6"/>
+          </w:rPr>
+          <w:t>https://www.scopus.com</w:t>
+        </w:r>
+      </w:hyperlink>
+      <w:r>
         <w:t>.</w:t>
       </w:r>
     </w:p>
     <w:p>
       <w:pPr>
-        <w:rPr>
-          <w:shd w:val="clear" w:color="auto" w:fill="FFFFFF"/>
-        </w:rPr>
-      </w:pPr>
-      <w:r>
-        <w:rPr>
-          <w:shd w:val="clear" w:color="auto" w:fill="FFFFFF"/>
-        </w:rPr>
-        <w:t xml:space="preserve">Целью </w:t>
-      </w:r>
-      <w:r>
-        <w:t>работы является создание м</w:t>
-      </w:r>
-      <w:r>
-        <w:rPr>
-          <w:shd w:val="clear" w:color="auto" w:fill="FFFFFF"/>
-        </w:rPr>
-        <w:t xml:space="preserve">еханической роботизированной модели человеческой руки, выполняющей функцию перевода естественного языка (мы остановились только на русском языке) на невербальный язык – язык жестов, а также написание мобильного приложения, позволяющего управлять моделью и сопутствующего программного обеспечения на самой модели. </w:t>
-      </w:r>
-    </w:p>
-    <w:p>
-      <w:pPr>
-        <w:rPr>
-          <w:shd w:val="clear" w:color="auto" w:fill="FFFFFF"/>
-        </w:rPr>
-      </w:pPr>
-      <w:r>
-        <w:rPr>
-          <w:shd w:val="clear" w:color="auto" w:fill="FFFFFF"/>
-        </w:rPr>
-        <w:t>Работа представляет технический инте</w:t>
-      </w:r>
-      <w:r>
-        <w:rPr>
-          <w:shd w:val="clear" w:color="auto" w:fill="FFFFFF"/>
-        </w:rPr>
-        <w:t xml:space="preserve">рес, поскольку, </w:t>
-      </w:r>
-      <w:r>
-        <w:rPr>
-          <w:shd w:val="clear" w:color="auto" w:fill="FFFFFF"/>
-        </w:rPr>
-        <w:t xml:space="preserve">нами не было найдено русскоязычных аналогов данного проекта. </w:t>
-      </w:r>
-    </w:p>
-    <w:p>
-      <w:pPr>
-        <w:rPr>
-          <w:shd w:val="clear" w:color="auto" w:fill="FFFFFF"/>
-        </w:rPr>
-      </w:pPr>
-      <w:r>
-        <w:rPr>
-          <w:shd w:val="clear" w:color="auto" w:fill="FFFFFF"/>
-        </w:rPr>
-        <w:t xml:space="preserve">В результате выполнения работы мы достигли поставленной цели, собрав и настроив рабочий прототип механической модели человеческой руки. </w:t>
-      </w:r>
-    </w:p>
-    <w:p>
-      <w:r>
-        <w:rPr>
-          <w:shd w:val="clear" w:color="auto" w:fill="FFFFFF"/>
-        </w:rPr>
-        <w:t>В ходе работы мы прибегали к анализу данных о количестве людей с ограниченными возможностями, анализу и подробному изучению различных невербальных способов общения, анализу документации электроники, а именно микроконтроллеров и сервоприводов, для выбора оптимального по производительности, кроме того, нами были изучены и проанализированы различные чертежи из свободных источников</w:t>
-      </w:r>
-      <w:r>
-        <w:rPr>
-          <w:shd w:val="clear" w:color="auto" w:fill="FFFFFF"/>
-        </w:rPr>
-        <w:t xml:space="preserve">. </w:t>
-      </w:r>
-      <w:r>
-        <w:rPr>
-          <w:shd w:val="clear" w:color="auto" w:fill="FFFFFF"/>
-        </w:rPr>
-        <w:t>Теоретическая информация, необходимая для написания части программного кода, а также некоторые чертежи для печати макета выбирались из свободных источников, а именно из интернета, подробнее информационные ресу</w:t>
-      </w:r>
-      <w:r>
-        <w:rPr>
-          <w:shd w:val="clear" w:color="auto" w:fill="FFFFFF"/>
-        </w:rPr>
-        <w:t>рсы рассмотрены в первой главе.</w:t>
-      </w:r>
-    </w:p>
+        <w:pStyle w:val="a7"/>
+        <w:numPr>
+          <w:ilvl w:val="0"/>
+          <w:numId w:val="1"/>
+        </w:numPr>
+        <w:tabs>
+          <w:tab w:val="left" w:pos="2970"/>
+        </w:tabs>
+        <w:jc w:val="left"/>
+      </w:pPr>
+      <w:proofErr w:type="spellStart"/>
+      <w:r>
+        <w:t>Блум</w:t>
+      </w:r>
+      <w:proofErr w:type="spellEnd"/>
+      <w:r>
+        <w:t xml:space="preserve"> Джереми. Изучаем </w:t>
+      </w:r>
+      <w:proofErr w:type="spellStart"/>
+      <w:r>
+        <w:t>Arduino</w:t>
+      </w:r>
+      <w:proofErr w:type="spellEnd"/>
+      <w:r>
+        <w:t xml:space="preserve">: инструменты и методы технического волшебства: Пер. с англ. — </w:t>
+      </w:r>
+      <w:proofErr w:type="gramStart"/>
+      <w:r>
+        <w:t>СПб.:</w:t>
+      </w:r>
+      <w:proofErr w:type="gramEnd"/>
+      <w:r>
+        <w:t xml:space="preserve"> БХВ-Петербург, 2015. — 336 с.: ил.</w:t>
+      </w:r>
+    </w:p>
+    <w:p>
+      <w:pPr>
+        <w:pStyle w:val="a7"/>
+        <w:numPr>
+          <w:ilvl w:val="0"/>
+          <w:numId w:val="1"/>
+        </w:numPr>
+        <w:rPr>
+          <w:lang w:eastAsia="ru-RU"/>
+        </w:rPr>
+      </w:pPr>
+      <w:r>
+        <w:t>Фрадкина Р.Н. Говорящие руки: М.: «</w:t>
+      </w:r>
+      <w:proofErr w:type="spellStart"/>
+      <w:r>
+        <w:t>Рефл</w:t>
+      </w:r>
+      <w:proofErr w:type="spellEnd"/>
+      <w:r>
+        <w:t xml:space="preserve">-бук», </w:t>
+      </w:r>
+      <w:proofErr w:type="gramStart"/>
+      <w:r>
+        <w:t>2001.–</w:t>
+      </w:r>
+      <w:proofErr w:type="gramEnd"/>
+      <w:r>
+        <w:t xml:space="preserve"> 402 стр.</w:t>
+      </w:r>
+    </w:p>
+    <w:p/>
     <w:sectPr>
       <w:pgSz w:w="11906" w:h="16838"/>
       <w:pgMar w:top="1134" w:right="850" w:bottom="1134" w:left="1701" w:header="708" w:footer="708" w:gutter="0"/>
@@ -201,8 +592,129 @@
 </w:document>
 </file>
 
+<file path=word/numbering.xml><?xml version="1.0" encoding="utf-8"?>
+<w:numbering xmlns:wpc="http://schemas.microsoft.com/office/word/2010/wordprocessingCanvas" xmlns:mc="http://schemas.openxmlformats.org/markup-compatibility/2006" xmlns:o="urn:schemas-microsoft-com:office:office" xmlns:r="http://schemas.openxmlformats.org/officeDocument/2006/relationships" xmlns:m="http://schemas.openxmlformats.org/officeDocument/2006/math" xmlns:v="urn:schemas-microsoft-com:vml" xmlns:wp14="http://schemas.microsoft.com/office/word/2010/wordprocessingDrawing" xmlns:wp="http://schemas.openxmlformats.org/drawingml/2006/wordprocessingDrawing" xmlns:w10="urn:schemas-microsoft-com:office:word" xmlns:w="http://schemas.openxmlformats.org/wordprocessingml/2006/main" xmlns:w14="http://schemas.microsoft.com/office/word/2010/wordml" xmlns:w15="http://schemas.microsoft.com/office/word/2012/wordml" xmlns:wpg="http://schemas.microsoft.com/office/word/2010/wordprocessingGroup" xmlns:wpi="http://schemas.microsoft.com/office/word/2010/wordprocessingInk" xmlns:wne="http://schemas.microsoft.com/office/word/2006/wordml" xmlns:wps="http://schemas.microsoft.com/office/word/2010/wordprocessingShape" mc:Ignorable="w14 w15 wp14">
+  <w:abstractNum w:abstractNumId="0">
+    <w:nsid w:val="49231042"/>
+    <w:multiLevelType w:val="hybridMultilevel"/>
+    <w:tmpl w:val="B74A4936"/>
+    <w:lvl w:ilvl="0" w:tplc="0419000F">
+      <w:start w:val="1"/>
+      <w:numFmt w:val="decimal"/>
+      <w:lvlText w:val="%1."/>
+      <w:lvlJc w:val="left"/>
+      <w:pPr>
+        <w:ind w:left="1440" w:hanging="360"/>
+      </w:pPr>
+    </w:lvl>
+    <w:lvl w:ilvl="1" w:tplc="04190019">
+      <w:start w:val="1"/>
+      <w:numFmt w:val="lowerLetter"/>
+      <w:lvlText w:val="%2."/>
+      <w:lvlJc w:val="left"/>
+      <w:pPr>
+        <w:ind w:left="2160" w:hanging="360"/>
+      </w:pPr>
+    </w:lvl>
+    <w:lvl w:ilvl="2" w:tplc="0419001B">
+      <w:start w:val="1"/>
+      <w:numFmt w:val="lowerRoman"/>
+      <w:lvlText w:val="%3."/>
+      <w:lvlJc w:val="right"/>
+      <w:pPr>
+        <w:ind w:left="2880" w:hanging="180"/>
+      </w:pPr>
+    </w:lvl>
+    <w:lvl w:ilvl="3" w:tplc="0419000F">
+      <w:start w:val="1"/>
+      <w:numFmt w:val="decimal"/>
+      <w:lvlText w:val="%4."/>
+      <w:lvlJc w:val="left"/>
+      <w:pPr>
+        <w:ind w:left="3600" w:hanging="360"/>
+      </w:pPr>
+    </w:lvl>
+    <w:lvl w:ilvl="4" w:tplc="04190019">
+      <w:start w:val="1"/>
+      <w:numFmt w:val="lowerLetter"/>
+      <w:lvlText w:val="%5."/>
+      <w:lvlJc w:val="left"/>
+      <w:pPr>
+        <w:ind w:left="4320" w:hanging="360"/>
+      </w:pPr>
+    </w:lvl>
+    <w:lvl w:ilvl="5" w:tplc="0419001B">
+      <w:start w:val="1"/>
+      <w:numFmt w:val="lowerRoman"/>
+      <w:lvlText w:val="%6."/>
+      <w:lvlJc w:val="right"/>
+      <w:pPr>
+        <w:ind w:left="5040" w:hanging="180"/>
+      </w:pPr>
+    </w:lvl>
+    <w:lvl w:ilvl="6" w:tplc="0419000F">
+      <w:start w:val="1"/>
+      <w:numFmt w:val="decimal"/>
+      <w:lvlText w:val="%7."/>
+      <w:lvlJc w:val="left"/>
+      <w:pPr>
+        <w:ind w:left="5760" w:hanging="360"/>
+      </w:pPr>
+    </w:lvl>
+    <w:lvl w:ilvl="7" w:tplc="04190019">
+      <w:start w:val="1"/>
+      <w:numFmt w:val="lowerLetter"/>
+      <w:lvlText w:val="%8."/>
+      <w:lvlJc w:val="left"/>
+      <w:pPr>
+        <w:ind w:left="6480" w:hanging="360"/>
+      </w:pPr>
+    </w:lvl>
+    <w:lvl w:ilvl="8" w:tplc="0419001B">
+      <w:start w:val="1"/>
+      <w:numFmt w:val="lowerRoman"/>
+      <w:lvlText w:val="%9."/>
+      <w:lvlJc w:val="right"/>
+      <w:pPr>
+        <w:ind w:left="7200" w:hanging="180"/>
+      </w:pPr>
+    </w:lvl>
+  </w:abstractNum>
+  <w:num w:numId="1">
+    <w:abstractNumId w:val="0"/>
+    <w:lvlOverride w:ilvl="0">
+      <w:startOverride w:val="1"/>
+    </w:lvlOverride>
+    <w:lvlOverride w:ilvl="1">
+      <w:startOverride w:val="1"/>
+    </w:lvlOverride>
+    <w:lvlOverride w:ilvl="2">
+      <w:startOverride w:val="1"/>
+    </w:lvlOverride>
+    <w:lvlOverride w:ilvl="3">
+      <w:startOverride w:val="1"/>
+    </w:lvlOverride>
+    <w:lvlOverride w:ilvl="4">
+      <w:startOverride w:val="1"/>
+    </w:lvlOverride>
+    <w:lvlOverride w:ilvl="5">
+      <w:startOverride w:val="1"/>
+    </w:lvlOverride>
+    <w:lvlOverride w:ilvl="6">
+      <w:startOverride w:val="1"/>
+    </w:lvlOverride>
+    <w:lvlOverride w:ilvl="7">
+      <w:startOverride w:val="1"/>
+    </w:lvlOverride>
+    <w:lvlOverride w:ilvl="8">
+      <w:startOverride w:val="1"/>
+    </w:lvlOverride>
+  </w:num>
+</w:numbering>
+</file>
+
 <file path=word/styles.xml><?xml version="1.0" encoding="utf-8"?>
-<w:styles xmlns:mc="http://schemas.openxmlformats.org/markup-compatibility/2006" xmlns:r="http://schemas.openxmlformats.org/officeDocument/2006/relationships" xmlns:w="http://schemas.openxmlformats.org/wordprocessingml/2006/main" xmlns:w14="http://schemas.microsoft.com/office/word/2010/wordml" xmlns:w15="http://schemas.microsoft.com/office/word/2012/wordml" xmlns:w16se="http://schemas.microsoft.com/office/word/2015/wordml/symex" mc:Ignorable="w14 w15 w16se">
+<w:styles xmlns:mc="http://schemas.openxmlformats.org/markup-compatibility/2006" xmlns:r="http://schemas.openxmlformats.org/officeDocument/2006/relationships" xmlns:w="http://schemas.openxmlformats.org/wordprocessingml/2006/main" xmlns:w14="http://schemas.microsoft.com/office/word/2010/wordml" xmlns:w15="http://schemas.microsoft.com/office/word/2012/wordml" mc:Ignorable="w14 w15">
   <w:docDefaults>
     <w:rPrDefault>
       <w:rPr>
@@ -616,7 +1128,7 @@
     <w:autoRedefine/>
     <w:uiPriority w:val="9"/>
     <w:qFormat/>
-    <w:rsid w:val="00487395"/>
+    <w:rsid w:val="001A450B"/>
     <w:pPr>
       <w:keepNext/>
       <w:keepLines/>
@@ -628,7 +1140,6 @@
       <w:rFonts w:asciiTheme="majorHAnsi" w:eastAsiaTheme="majorEastAsia" w:hAnsiTheme="majorHAnsi" w:cstheme="majorBidi"/>
       <w:b/>
       <w:bCs/>
-      <w:sz w:val="32"/>
     </w:rPr>
   </w:style>
   <w:style w:type="paragraph" w:styleId="2">
@@ -671,6 +1182,7 @@
   <w:style w:type="character" w:default="1" w:styleId="a0">
     <w:name w:val="Default Paragraph Font"/>
     <w:uiPriority w:val="1"/>
+    <w:semiHidden/>
     <w:unhideWhenUsed/>
   </w:style>
   <w:style w:type="table" w:default="1" w:styleId="a1">
@@ -719,7 +1231,7 @@
     </w:rPr>
   </w:style>
   <w:style w:type="character" w:customStyle="1" w:styleId="a4">
-    <w:name w:val="Заголовок Знак"/>
+    <w:name w:val="Название Знак"/>
     <w:basedOn w:val="a0"/>
     <w:link w:val="a3"/>
     <w:uiPriority w:val="1"/>
@@ -776,12 +1288,41 @@
     <w:basedOn w:val="a0"/>
     <w:link w:val="1"/>
     <w:uiPriority w:val="9"/>
-    <w:rsid w:val="00487395"/>
+    <w:rsid w:val="001A450B"/>
     <w:rPr>
       <w:rFonts w:asciiTheme="majorHAnsi" w:eastAsiaTheme="majorEastAsia" w:hAnsiTheme="majorHAnsi" w:cstheme="majorBidi"/>
       <w:b/>
       <w:bCs/>
-      <w:sz w:val="32"/>
+      <w:color w:val="000000" w:themeColor="text1"/>
+      <w:sz w:val="24"/>
+      <w:szCs w:val="24"/>
+      <w:lang w:eastAsia="ja-JP"/>
+    </w:rPr>
+  </w:style>
+  <w:style w:type="character" w:styleId="a6">
+    <w:name w:val="Hyperlink"/>
+    <w:basedOn w:val="a0"/>
+    <w:uiPriority w:val="99"/>
+    <w:semiHidden/>
+    <w:unhideWhenUsed/>
+    <w:rsid w:val="00491C5B"/>
+    <w:rPr>
+      <w:color w:val="0563C1" w:themeColor="hyperlink"/>
+      <w:u w:val="single"/>
+    </w:rPr>
+  </w:style>
+  <w:style w:type="paragraph" w:styleId="a7">
+    <w:name w:val="List Paragraph"/>
+    <w:basedOn w:val="a"/>
+    <w:uiPriority w:val="34"/>
+    <w:qFormat/>
+    <w:rsid w:val="00491C5B"/>
+    <w:pPr>
+      <w:ind w:left="720" w:firstLine="0"/>
+      <w:contextualSpacing/>
+    </w:pPr>
+    <w:rPr>
+      <w:rFonts w:asciiTheme="minorHAnsi" w:hAnsiTheme="minorHAnsi"/>
     </w:rPr>
   </w:style>
 </w:styles>

</xml_diff>